<commit_message>
even moar TOC goodness
</commit_message>
<xml_diff>
--- a/toc/ToC-2013-07-03-BOB.docx
+++ b/toc/ToC-2013-07-03-BOB.docx
@@ -701,584 +701,606 @@
       <w:r>
         <w:t xml:space="preserve"> </w:t>
       </w:r>
+      <w:r>
+        <w:t>(Jay)</w:t>
+      </w:r>
+    </w:p>
+    <w:p>
+      <w:pPr>
+        <w:pStyle w:val="ContentsH1"/>
+      </w:pPr>
+      <w:r>
+        <w:t xml:space="preserve">Chapter Use Case: </w:t>
+      </w:r>
+      <w:r>
+        <w:t>Exploring Your Firewall Data (</w:t>
+      </w:r>
+      <w:proofErr w:type="spellStart"/>
+      <w:r>
+        <w:t>Severski’s</w:t>
+      </w:r>
+      <w:proofErr w:type="spellEnd"/>
+      <w:r>
+        <w:t xml:space="preserve"> Data)</w:t>
+      </w:r>
+    </w:p>
+    <w:p>
+      <w:pPr>
+        <w:pStyle w:val="ContentsH1"/>
+      </w:pPr>
+      <w:r>
+        <w:t>Understanding The Foundations Of Good Visual Communication</w:t>
+      </w:r>
+    </w:p>
+    <w:p>
+      <w:pPr>
+        <w:pStyle w:val="ContentsH2"/>
+      </w:pPr>
+      <w:r>
+        <w:t xml:space="preserve"> - Focused overview of the basics &amp; challenges of human visual perception with references to other books for deeper investigation</w:t>
+      </w:r>
+    </w:p>
+    <w:p>
+      <w:pPr>
+        <w:pStyle w:val="ContentsH2"/>
+      </w:pPr>
+      <w:r>
+        <w:t xml:space="preserve"> - USE CASE: Improving visual defaults in [</w:t>
+      </w:r>
+      <w:proofErr w:type="spellStart"/>
+      <w:r>
+        <w:t>Python|R</w:t>
+      </w:r>
+      <w:proofErr w:type="spellEnd"/>
+      <w:r>
+        <w:t>] to enhance communication</w:t>
+      </w:r>
+    </w:p>
+    <w:p>
+      <w:pPr>
+        <w:pStyle w:val="ContentsH1"/>
+      </w:pPr>
+      <w:r>
+        <w:t xml:space="preserve"> Moving From Tables And Spreadsheets To A More Visual Medium</w:t>
+      </w:r>
+    </w:p>
+    <w:p>
+      <w:pPr>
+        <w:pStyle w:val="ContentsH2"/>
+      </w:pPr>
+      <w:r>
+        <w:t xml:space="preserve"> - Why we use tables (and how to use them better)</w:t>
+      </w:r>
+    </w:p>
+    <w:p>
+      <w:pPr>
+        <w:pStyle w:val="ContentsH2"/>
+      </w:pPr>
+      <w:r>
+        <w:t xml:space="preserve"> - Visualizing tab</w:t>
+      </w:r>
+      <w:r>
+        <w:t>u</w:t>
+      </w:r>
+      <w:r>
+        <w:t>l</w:t>
+      </w:r>
+      <w:r>
+        <w:t>ar data</w:t>
+      </w:r>
+    </w:p>
+    <w:p>
+      <w:pPr>
+        <w:pStyle w:val="ContentsH3"/>
+      </w:pPr>
+      <w:r>
+        <w:t xml:space="preserve"> Use this use case to run through basics and then comparisons of core (bar/d</w:t>
+      </w:r>
+      <w:r>
+        <w:t>ot/line/pie) charting techniques</w:t>
+      </w:r>
+    </w:p>
+    <w:p>
+      <w:pPr>
+        <w:pStyle w:val="ContentsH2"/>
+      </w:pPr>
+      <w:r>
+        <w:t>- Scatterplots</w:t>
+      </w:r>
+    </w:p>
+    <w:p>
+      <w:pPr>
+        <w:pStyle w:val="ContentsAbstract"/>
+      </w:pPr>
+      <w:r>
+        <w:t>WEB CONTENT: [visual defaults use case] R code, python code</w:t>
+      </w:r>
+    </w:p>
+    <w:p>
+      <w:pPr>
+        <w:pStyle w:val="ContentsAbstract"/>
+      </w:pPr>
+      <w:r>
+        <w:t>WEB CONTENT: Firewall data set, R code, visuals</w:t>
+      </w:r>
+    </w:p>
+    <w:p>
+      <w:pPr>
+        <w:pStyle w:val="ContentsChapterTitle"/>
+      </w:pPr>
+      <w:r>
+        <w:t xml:space="preserve">Chapter </w:t>
+      </w:r>
+      <w:r>
+        <w:t>6</w:t>
+      </w:r>
+      <w:r>
+        <w:t xml:space="preserve">: Getting A Handle On Your Security Data With Descriptive Statistics And </w:t>
+      </w:r>
+      <w:r>
+        <w:t>Descriptive</w:t>
+      </w:r>
+      <w:r>
+        <w:t xml:space="preserve"> Visualization</w:t>
+      </w:r>
+      <w:r>
+        <w:t xml:space="preserve"> (Jay)</w:t>
+      </w:r>
+    </w:p>
+    <w:p>
+      <w:pPr>
+        <w:pStyle w:val="ContentsH1"/>
+      </w:pPr>
+      <w:r>
+        <w:t xml:space="preserve"> Describing Attributes of IP Addresses Over Time</w:t>
+      </w:r>
+    </w:p>
+    <w:p>
+      <w:pPr>
+        <w:pStyle w:val="ContentsH2"/>
+      </w:pPr>
+      <w:r>
+        <w:t xml:space="preserve"> USE CASE: </w:t>
+      </w:r>
+      <w:r>
+        <w:t xml:space="preserve">Expanding from Chapter 5 with </w:t>
+      </w:r>
+      <w:proofErr w:type="spellStart"/>
+      <w:r>
+        <w:t>Severski’s</w:t>
+      </w:r>
+      <w:proofErr w:type="spellEnd"/>
+      <w:r>
+        <w:t xml:space="preserve"> Data</w:t>
+      </w:r>
+    </w:p>
+    <w:p>
+      <w:pPr>
+        <w:pStyle w:val="ContentsH2"/>
+      </w:pPr>
+      <w:r>
+        <w:t xml:space="preserve"> - How to use descriptive statistics in a security context</w:t>
+      </w:r>
+    </w:p>
+    <w:p>
+      <w:pPr>
+        <w:pStyle w:val="ContentsH3"/>
+      </w:pPr>
+      <w:r>
+        <w:t xml:space="preserve"> * </w:t>
+      </w:r>
+      <w:proofErr w:type="spellStart"/>
+      <w:r>
+        <w:t>Univariate</w:t>
+      </w:r>
+      <w:proofErr w:type="spellEnd"/>
+      <w:r>
+        <w:t xml:space="preserve"> analysis (distributions, central tendency, dispersion, variance, standard deviation)</w:t>
+      </w:r>
+    </w:p>
+    <w:p>
+      <w:pPr>
+        <w:pStyle w:val="ContentsH1"/>
+      </w:pPr>
+      <w:r>
+        <w:t xml:space="preserve"> Re-Orienting Your Analyses With Visualizations</w:t>
+      </w:r>
+    </w:p>
+    <w:p>
+      <w:pPr>
+        <w:pStyle w:val="ContentsH2"/>
+      </w:pPr>
+      <w:r>
+        <w:t>- Box-plots</w:t>
+      </w:r>
+    </w:p>
+    <w:p>
+      <w:pPr>
+        <w:pStyle w:val="ContentsH2"/>
+      </w:pPr>
+      <w:r>
+        <w:t>- Histograms</w:t>
+      </w:r>
+    </w:p>
+    <w:p>
+      <w:pPr>
+        <w:pStyle w:val="ContentsH2"/>
+      </w:pPr>
+      <w:r>
+        <w:t xml:space="preserve">- </w:t>
+      </w:r>
+      <w:r>
+        <w:t>Animation</w:t>
+      </w:r>
+    </w:p>
+    <w:p>
+      <w:pPr>
+        <w:pStyle w:val="ContentsH1"/>
+      </w:pPr>
+      <w:r>
+        <w:t>Understanding The Challenges Of Visualizing Lots Of Data</w:t>
+      </w:r>
+    </w:p>
+    <w:p>
+      <w:pPr>
+        <w:pStyle w:val="ContentsH2"/>
+      </w:pPr>
+      <w:r>
+        <w:t>Radial Graphs</w:t>
+      </w:r>
+      <w:r>
+        <w:t xml:space="preserve"> Example</w:t>
+      </w:r>
+    </w:p>
+    <w:p>
+      <w:pPr>
+        <w:pStyle w:val="ContentsAbstract"/>
+      </w:pPr>
+      <w:r>
+        <w:t>WEB CONTENT: R code, visuals</w:t>
+      </w:r>
+    </w:p>
+    <w:p>
+      <w:pPr>
+        <w:pStyle w:val="ContentsChapterTitle"/>
+      </w:pPr>
+      <w:r>
+        <w:t xml:space="preserve">Chapter </w:t>
+      </w:r>
+      <w:r>
+        <w:t>7</w:t>
+      </w:r>
+      <w:r>
+        <w:t xml:space="preserve">: </w:t>
+      </w:r>
+      <w:r>
+        <w:t>Learning From Security Breach</w:t>
+      </w:r>
+      <w:r>
+        <w:t>es</w:t>
+      </w:r>
+      <w:r>
+        <w:t xml:space="preserve"> (Bob)</w:t>
+      </w:r>
+    </w:p>
+    <w:p>
+      <w:pPr>
+        <w:pStyle w:val="ContentsH1"/>
+      </w:pPr>
+      <w:r>
+        <w:t>Turning Chaos Into Structure</w:t>
+      </w:r>
+      <w:r>
+        <w:t xml:space="preserve"> </w:t>
+      </w:r>
+    </w:p>
+    <w:p>
+      <w:pPr>
+        <w:pStyle w:val="ContentsH2"/>
+      </w:pPr>
+      <w:r>
+        <w:t xml:space="preserve">The Power Of Structured Recording During An Incident </w:t>
+      </w:r>
+    </w:p>
+    <w:p>
+      <w:pPr>
+        <w:pStyle w:val="ContentsH3"/>
+      </w:pPr>
+      <w:r>
+        <w:t>Understanding &amp; Using VERIS</w:t>
+      </w:r>
+    </w:p>
+    <w:p>
+      <w:pPr>
+        <w:pStyle w:val="ContentsH3"/>
+      </w:pPr>
+      <w:r>
+        <w:t>Comparisons To Other Methods</w:t>
+      </w:r>
+      <w:r>
+        <w:t xml:space="preserve"> (</w:t>
+      </w:r>
+      <w:r>
+        <w:t>Strengths and limitations</w:t>
+      </w:r>
+      <w:r>
+        <w:t>)</w:t>
+      </w:r>
+    </w:p>
+    <w:p>
+      <w:pPr>
+        <w:pStyle w:val="ContentsH3"/>
+      </w:pPr>
+      <w:r>
+        <w:lastRenderedPageBreak/>
+        <w:t xml:space="preserve">Being Cautious About </w:t>
+      </w:r>
+      <w:r>
+        <w:t>Inferential Estimations</w:t>
+      </w:r>
+    </w:p>
+    <w:p>
+      <w:pPr>
+        <w:pStyle w:val="ContentsH2"/>
+      </w:pPr>
+      <w:r>
+        <w:t xml:space="preserve">USE CASE: Visualizing </w:t>
+      </w:r>
+      <w:r>
+        <w:t>VERIS Community Breach Data</w:t>
+      </w:r>
+    </w:p>
+    <w:p>
+      <w:pPr>
+        <w:pStyle w:val="ContentsH1"/>
+      </w:pPr>
+      <w:r>
+        <w:t xml:space="preserve">Callout: </w:t>
+      </w:r>
+      <w:r>
+        <w:t xml:space="preserve">The </w:t>
+      </w:r>
+      <w:r>
+        <w:t>Cost-per-datum Challenge</w:t>
+      </w:r>
+    </w:p>
+    <w:p>
+      <w:pPr>
+        <w:pStyle w:val="ContentsH1"/>
+      </w:pPr>
+      <w:r>
+        <w:t>Looking At</w:t>
+      </w:r>
+      <w:r>
+        <w:t xml:space="preserve"> And Learning From</w:t>
+      </w:r>
+      <w:r>
+        <w:t xml:space="preserve"> Other Community Breach Data</w:t>
+      </w:r>
+      <w:r>
+        <w:t xml:space="preserve"> Sets</w:t>
+      </w:r>
+    </w:p>
+    <w:p>
+      <w:pPr>
+        <w:pStyle w:val="ContentsH2"/>
+      </w:pPr>
+      <w:r>
+        <w:t>USE CASE: PRC Aggregated Breaches</w:t>
+      </w:r>
+    </w:p>
+    <w:p>
+      <w:pPr>
+        <w:pStyle w:val="ContentsAbstract"/>
+      </w:pPr>
+      <w:r>
+        <w:t>WEB CONTENT: breach data, R code, visuals</w:t>
+      </w:r>
+    </w:p>
+    <w:p>
+      <w:pPr>
+        <w:pStyle w:val="ContentsChapterTitle"/>
+      </w:pPr>
+      <w:r>
+        <w:t xml:space="preserve">Chapter </w:t>
+      </w:r>
+      <w:r>
+        <w:t>8</w:t>
+      </w:r>
+      <w:r>
+        <w:t>: Breaking Up With Your Relational Database</w:t>
+      </w:r>
+      <w:r>
+        <w:t xml:space="preserve"> (Bob)</w:t>
+      </w:r>
+    </w:p>
+    <w:p>
+      <w:pPr>
+        <w:pStyle w:val="ContentsH1"/>
+      </w:pPr>
+      <w:r>
+        <w:t>Realizing The Container Has Constraints</w:t>
+      </w:r>
+    </w:p>
+    <w:p>
+      <w:pPr>
+        <w:pStyle w:val="ContentsH2"/>
+      </w:pPr>
+      <w:r>
+        <w:t>Understanding The Limitations Of A Monolithic Data Store</w:t>
+      </w:r>
+    </w:p>
+    <w:p>
+      <w:pPr>
+        <w:pStyle w:val="ContentsH2"/>
+      </w:pPr>
+      <w:r>
+        <w:t>Tables can introduce unnecessary complexity</w:t>
+      </w:r>
+    </w:p>
+    <w:p>
+      <w:pPr>
+        <w:pStyle w:val="ContentsH1"/>
+      </w:pPr>
+      <w:r>
+        <w:t>Exploring Alternative Data Stores</w:t>
+      </w:r>
+    </w:p>
+    <w:p>
+      <w:pPr>
+        <w:pStyle w:val="ContentsH2"/>
+      </w:pPr>
+      <w:r>
+        <w:t>Survey of core SQL alternatives, identifying strengths and uses each in context</w:t>
+      </w:r>
+    </w:p>
+    <w:p>
+      <w:pPr>
+        <w:pStyle w:val="ContentsH1"/>
+      </w:pPr>
+      <w:r>
+        <w:t xml:space="preserve"> USE CASE: "Have we seen this IP address?"</w:t>
+      </w:r>
+    </w:p>
+    <w:p>
+      <w:pPr>
+        <w:pStyle w:val="ContentsH2"/>
+      </w:pPr>
+      <w:r>
+        <w:t xml:space="preserve"> - </w:t>
+      </w:r>
+      <w:proofErr w:type="gramStart"/>
+      <w:r>
+        <w:t>practical</w:t>
+      </w:r>
+      <w:proofErr w:type="gramEnd"/>
+      <w:r>
+        <w:t xml:space="preserve"> example of how a traditional </w:t>
+      </w:r>
+      <w:r>
+        <w:t>monolithic</w:t>
+      </w:r>
+      <w:r>
+        <w:t xml:space="preserve"> approach can hinder use of critical threat intelligence and how re-thinking how you intake, crunch and store data can open up new possibilities</w:t>
+      </w:r>
+    </w:p>
+    <w:p>
+      <w:pPr>
+        <w:pStyle w:val="ContentsAbstract"/>
+      </w:pPr>
+      <w:r>
+        <w:t>WEB CONTENT: sample code for the use case</w:t>
+      </w:r>
+    </w:p>
+    <w:p>
+      <w:pPr>
+        <w:pStyle w:val="ContentsChapterTitle"/>
+      </w:pPr>
+      <w:r>
+        <w:t xml:space="preserve">Chapter </w:t>
+      </w:r>
+      <w:r>
+        <w:t>9</w:t>
+      </w:r>
+      <w:r>
+        <w:t>: Having The Machine Learn For You</w:t>
+      </w:r>
+      <w:r>
+        <w:t xml:space="preserve"> (Jay)</w:t>
+      </w:r>
+    </w:p>
+    <w:p>
+      <w:pPr>
+        <w:pStyle w:val="ContentsH1"/>
+      </w:pPr>
+      <w:r>
+        <w:t xml:space="preserve"> De-mystifying Machine Learning</w:t>
+      </w:r>
+    </w:p>
+    <w:p>
+      <w:pPr>
+        <w:pStyle w:val="ContentsH2"/>
+      </w:pPr>
+      <w:r>
+        <w:t xml:space="preserve"> - Will discuss the surprisingly straightforward underpinnings of ML and setup the rest of the chapter</w:t>
+      </w:r>
+    </w:p>
+    <w:p>
+      <w:pPr>
+        <w:pStyle w:val="ContentsH1"/>
+      </w:pPr>
+      <w:r>
+        <w:t xml:space="preserve"> Understanding The Security Potential of ML</w:t>
+      </w:r>
+    </w:p>
+    <w:p>
+      <w:pPr>
+        <w:pStyle w:val="ContentsH1"/>
+      </w:pPr>
+      <w:r>
+        <w:t xml:space="preserve"> Unsupervised Learning: Clustering Host Activity</w:t>
+      </w:r>
+    </w:p>
+    <w:p>
+      <w:pPr>
+        <w:pStyle w:val="ContentsH2"/>
+      </w:pPr>
+      <w:r>
+        <w:t xml:space="preserve"> - Applying MDS, KNN &amp; K-Means techniques to security data</w:t>
+      </w:r>
+    </w:p>
+    <w:p>
+      <w:pPr>
+        <w:pStyle w:val="ContentsH2"/>
+      </w:pPr>
+      <w:r>
+        <w:t xml:space="preserve"> - USE CASE: Predicting potential rogue </w:t>
+      </w:r>
+      <w:proofErr w:type="spellStart"/>
+      <w:r>
+        <w:t>behaviour</w:t>
+      </w:r>
+      <w:proofErr w:type="spellEnd"/>
+      <w:r>
+        <w:t xml:space="preserve"> with security data</w:t>
+      </w:r>
+    </w:p>
+    <w:p>
+      <w:pPr>
+        <w:pStyle w:val="ContentsH1"/>
+      </w:pPr>
+      <w:r>
+        <w:t xml:space="preserve"> Supervised Learning: Classifying Host Activity</w:t>
+      </w:r>
+    </w:p>
+    <w:p>
+      <w:pPr>
+        <w:pStyle w:val="ContentsH2"/>
+      </w:pPr>
+      <w:r>
+        <w:t xml:space="preserve"> - Using logistic regression / random forests to </w:t>
+      </w:r>
       <w:bookmarkStart w:id="0" w:name="_GoBack"/>
+      <w:r>
+        <w:t>detect network intrusions</w:t>
+      </w:r>
       <w:bookmarkEnd w:id="0"/>
     </w:p>
     <w:p>
       <w:pPr>
-        <w:pStyle w:val="ContentsH1"/>
-      </w:pPr>
-      <w:r>
-        <w:t xml:space="preserve">Chapter Use Case: </w:t>
-      </w:r>
-      <w:r>
-        <w:t>Exploring Your Firewall Data (</w:t>
-      </w:r>
-      <w:proofErr w:type="spellStart"/>
-      <w:r>
-        <w:t>Severski’s</w:t>
-      </w:r>
-      <w:proofErr w:type="spellEnd"/>
-      <w:r>
-        <w:t xml:space="preserve"> Data)</w:t>
-      </w:r>
-    </w:p>
-    <w:p>
-      <w:pPr>
-        <w:pStyle w:val="ContentsH1"/>
-      </w:pPr>
-      <w:r>
-        <w:t>Understanding The Foundations Of Good Visual Communication</w:t>
-      </w:r>
-    </w:p>
-    <w:p>
-      <w:pPr>
-        <w:pStyle w:val="ContentsH2"/>
-      </w:pPr>
-      <w:r>
-        <w:t xml:space="preserve"> - Focused overview of the basics &amp; challenges of human visual perception with references to other books for deeper investigation</w:t>
-      </w:r>
-    </w:p>
-    <w:p>
-      <w:pPr>
-        <w:pStyle w:val="ContentsH2"/>
-      </w:pPr>
-      <w:r>
-        <w:t xml:space="preserve"> - USE CASE: Improving visual defaults in [</w:t>
-      </w:r>
-      <w:proofErr w:type="spellStart"/>
-      <w:r>
-        <w:t>Python|R</w:t>
-      </w:r>
-      <w:proofErr w:type="spellEnd"/>
-      <w:r>
-        <w:t>] to enhance communication</w:t>
-      </w:r>
-    </w:p>
-    <w:p>
-      <w:pPr>
-        <w:pStyle w:val="ContentsH1"/>
-      </w:pPr>
-      <w:r>
-        <w:t xml:space="preserve"> Moving From Tables And Spreadsheets To A More Visual Medium</w:t>
-      </w:r>
-    </w:p>
-    <w:p>
-      <w:pPr>
-        <w:pStyle w:val="ContentsH2"/>
-      </w:pPr>
-      <w:r>
-        <w:t xml:space="preserve"> - Why we use tables (and how to use them better)</w:t>
-      </w:r>
-    </w:p>
-    <w:p>
-      <w:pPr>
-        <w:pStyle w:val="ContentsH2"/>
-      </w:pPr>
-      <w:r>
-        <w:t xml:space="preserve"> - Visualizing tab</w:t>
-      </w:r>
-      <w:r>
-        <w:t>u</w:t>
-      </w:r>
-      <w:r>
-        <w:t>l</w:t>
-      </w:r>
-      <w:r>
-        <w:t>ar data</w:t>
-      </w:r>
-    </w:p>
-    <w:p>
-      <w:pPr>
-        <w:pStyle w:val="ContentsH3"/>
-      </w:pPr>
-      <w:r>
-        <w:t xml:space="preserve"> Use this use case to run through basics and then comparisons of core (bar/d</w:t>
-      </w:r>
-      <w:r>
-        <w:t>ot/line/pie) charting techniques</w:t>
-      </w:r>
-    </w:p>
-    <w:p>
-      <w:pPr>
-        <w:pStyle w:val="ContentsH2"/>
-      </w:pPr>
-      <w:r>
-        <w:t>- Scatterplots</w:t>
-      </w:r>
-    </w:p>
-    <w:p>
-      <w:pPr>
-        <w:pStyle w:val="ContentsAbstract"/>
-      </w:pPr>
-      <w:r>
-        <w:t>WEB CONTENT: [visual defaults use case] R code, python code</w:t>
-      </w:r>
-    </w:p>
-    <w:p>
-      <w:pPr>
-        <w:pStyle w:val="ContentsAbstract"/>
-      </w:pPr>
-      <w:r>
-        <w:t>WEB CONTENT: Firewall data set, R code, visuals</w:t>
-      </w:r>
-    </w:p>
-    <w:p>
-      <w:pPr>
         <w:pStyle w:val="ContentsChapterTitle"/>
       </w:pPr>
       <w:r>
         <w:t xml:space="preserve">Chapter </w:t>
       </w:r>
       <w:r>
-        <w:t>6</w:t>
-      </w:r>
-      <w:r>
-        <w:t xml:space="preserve">: Getting A Handle On Your Security Data With Descriptive Statistics And </w:t>
-      </w:r>
-      <w:r>
-        <w:t>Descriptive</w:t>
-      </w:r>
-      <w:r>
-        <w:t xml:space="preserve"> Visualization</w:t>
-      </w:r>
-    </w:p>
-    <w:p>
-      <w:pPr>
-        <w:pStyle w:val="ContentsH1"/>
-      </w:pPr>
-      <w:r>
-        <w:t xml:space="preserve"> Describing Attributes of IP Addresses Over Time</w:t>
-      </w:r>
-    </w:p>
-    <w:p>
-      <w:pPr>
-        <w:pStyle w:val="ContentsH2"/>
-      </w:pPr>
-      <w:r>
-        <w:t xml:space="preserve"> USE CASE: </w:t>
-      </w:r>
-      <w:r>
-        <w:t xml:space="preserve">Expanding from Chapter 5 with </w:t>
-      </w:r>
-      <w:proofErr w:type="spellStart"/>
-      <w:r>
-        <w:t>Severski’s</w:t>
-      </w:r>
-      <w:proofErr w:type="spellEnd"/>
-      <w:r>
-        <w:t xml:space="preserve"> Data</w:t>
-      </w:r>
-    </w:p>
-    <w:p>
-      <w:pPr>
-        <w:pStyle w:val="ContentsH2"/>
-      </w:pPr>
-      <w:r>
-        <w:t xml:space="preserve"> - How to use descriptive statistics in a security context</w:t>
-      </w:r>
-    </w:p>
-    <w:p>
-      <w:pPr>
-        <w:pStyle w:val="ContentsH3"/>
-      </w:pPr>
-      <w:r>
-        <w:t xml:space="preserve"> * </w:t>
-      </w:r>
-      <w:proofErr w:type="spellStart"/>
-      <w:r>
-        <w:t>Univariate</w:t>
-      </w:r>
-      <w:proofErr w:type="spellEnd"/>
-      <w:r>
-        <w:t xml:space="preserve"> analysis (distributions, central tendency, dispersion, variance, standard deviation)</w:t>
-      </w:r>
-    </w:p>
-    <w:p>
-      <w:pPr>
-        <w:pStyle w:val="ContentsH1"/>
-      </w:pPr>
-      <w:r>
-        <w:t xml:space="preserve"> Re-Orienting Your Analyses With Visualizations</w:t>
-      </w:r>
-    </w:p>
-    <w:p>
-      <w:pPr>
-        <w:pStyle w:val="ContentsH2"/>
-      </w:pPr>
-      <w:r>
-        <w:t>- Box-plots</w:t>
-      </w:r>
-    </w:p>
-    <w:p>
-      <w:pPr>
-        <w:pStyle w:val="ContentsH2"/>
-      </w:pPr>
-      <w:r>
-        <w:t>- Histograms</w:t>
-      </w:r>
-    </w:p>
-    <w:p>
-      <w:pPr>
-        <w:pStyle w:val="ContentsH2"/>
-      </w:pPr>
-      <w:r>
-        <w:t xml:space="preserve">- </w:t>
-      </w:r>
-      <w:r>
-        <w:t>Animation</w:t>
-      </w:r>
-    </w:p>
-    <w:p>
-      <w:pPr>
-        <w:pStyle w:val="ContentsH1"/>
-      </w:pPr>
-      <w:r>
-        <w:t>Understanding The Challenges Of Visualizing Lots Of Data</w:t>
-      </w:r>
-    </w:p>
-    <w:p>
-      <w:pPr>
-        <w:pStyle w:val="ContentsH2"/>
-      </w:pPr>
-      <w:r>
-        <w:t>Radial Graphs</w:t>
-      </w:r>
-      <w:r>
-        <w:t xml:space="preserve"> Example</w:t>
-      </w:r>
-    </w:p>
-    <w:p>
-      <w:pPr>
-        <w:pStyle w:val="ContentsAbstract"/>
-      </w:pPr>
-      <w:r>
-        <w:t>WEB CONTENT: R code, visuals</w:t>
-      </w:r>
-    </w:p>
-    <w:p>
-      <w:pPr>
-        <w:pStyle w:val="ContentsChapterTitle"/>
-      </w:pPr>
-      <w:r>
-        <w:t xml:space="preserve">Chapter </w:t>
-      </w:r>
-      <w:r>
-        <w:t>7</w:t>
-      </w:r>
-      <w:r>
-        <w:t xml:space="preserve">: </w:t>
-      </w:r>
-      <w:r>
-        <w:t>Learning From Security Breach</w:t>
-      </w:r>
-      <w:r>
-        <w:t>es</w:t>
-      </w:r>
-    </w:p>
-    <w:p>
-      <w:pPr>
-        <w:pStyle w:val="ContentsH1"/>
-      </w:pPr>
-      <w:r>
-        <w:t>Turning Chaos Into Structure</w:t>
-      </w:r>
-      <w:r>
-        <w:t xml:space="preserve"> </w:t>
-      </w:r>
-    </w:p>
-    <w:p>
-      <w:pPr>
-        <w:pStyle w:val="ContentsH2"/>
-      </w:pPr>
-      <w:r>
-        <w:t xml:space="preserve">The Power Of Structured Recording During An Incident </w:t>
-      </w:r>
-    </w:p>
-    <w:p>
-      <w:pPr>
-        <w:pStyle w:val="ContentsH3"/>
-      </w:pPr>
-      <w:r>
-        <w:t>Understanding &amp; Using VERIS</w:t>
-      </w:r>
-    </w:p>
-    <w:p>
-      <w:pPr>
-        <w:pStyle w:val="ContentsH3"/>
-      </w:pPr>
-      <w:r>
-        <w:t>Comparisons To Other Methods</w:t>
-      </w:r>
-      <w:r>
-        <w:t xml:space="preserve"> (</w:t>
-      </w:r>
-      <w:r>
-        <w:t>Strengths and limitations</w:t>
-      </w:r>
-      <w:r>
-        <w:t>)</w:t>
-      </w:r>
-    </w:p>
-    <w:p>
-      <w:pPr>
-        <w:pStyle w:val="ContentsH3"/>
-      </w:pPr>
-      <w:r>
-        <w:lastRenderedPageBreak/>
-        <w:t xml:space="preserve">Being Cautious About </w:t>
-      </w:r>
-      <w:r>
-        <w:t>Inferential Estimations</w:t>
-      </w:r>
-    </w:p>
-    <w:p>
-      <w:pPr>
-        <w:pStyle w:val="ContentsH2"/>
-      </w:pPr>
-      <w:r>
-        <w:t xml:space="preserve">USE CASE: Visualizing </w:t>
-      </w:r>
-      <w:r>
-        <w:t>VERIS Community Breach Data</w:t>
-      </w:r>
-    </w:p>
-    <w:p>
-      <w:pPr>
-        <w:pStyle w:val="ContentsH1"/>
-      </w:pPr>
-      <w:r>
-        <w:t xml:space="preserve">Callout: </w:t>
-      </w:r>
-      <w:r>
-        <w:t xml:space="preserve">The </w:t>
-      </w:r>
-      <w:r>
-        <w:t>Cost-per-datum Challenge</w:t>
-      </w:r>
-    </w:p>
-    <w:p>
-      <w:pPr>
-        <w:pStyle w:val="ContentsH1"/>
-      </w:pPr>
-      <w:r>
-        <w:t>Looking At</w:t>
-      </w:r>
-      <w:r>
-        <w:t xml:space="preserve"> And Learning From</w:t>
-      </w:r>
-      <w:r>
-        <w:t xml:space="preserve"> Other Community Breach Data</w:t>
-      </w:r>
-      <w:r>
-        <w:t xml:space="preserve"> Sets</w:t>
-      </w:r>
-    </w:p>
-    <w:p>
-      <w:pPr>
-        <w:pStyle w:val="ContentsH2"/>
-      </w:pPr>
-      <w:r>
-        <w:t>USE CASE: PRC Aggregated Breaches</w:t>
-      </w:r>
-    </w:p>
-    <w:p>
-      <w:pPr>
-        <w:pStyle w:val="ContentsAbstract"/>
-      </w:pPr>
-      <w:r>
-        <w:t>WEB CONTENT: breach data, R code, visuals</w:t>
-      </w:r>
-    </w:p>
-    <w:p>
-      <w:pPr>
-        <w:pStyle w:val="ContentsChapterTitle"/>
-      </w:pPr>
-      <w:r>
-        <w:t xml:space="preserve">Chapter </w:t>
-      </w:r>
-      <w:r>
-        <w:t>8</w:t>
-      </w:r>
-      <w:r>
-        <w:t>: Breaking Up With Your Relational Database</w:t>
-      </w:r>
-    </w:p>
-    <w:p>
-      <w:pPr>
-        <w:pStyle w:val="ContentsH1"/>
-      </w:pPr>
-      <w:r>
-        <w:t>Realizing The Container Has Constraints</w:t>
-      </w:r>
-    </w:p>
-    <w:p>
-      <w:pPr>
-        <w:pStyle w:val="ContentsH2"/>
-      </w:pPr>
-      <w:r>
-        <w:t>Understanding The Limitations Of A Monolithic Data Store</w:t>
-      </w:r>
-    </w:p>
-    <w:p>
-      <w:pPr>
-        <w:pStyle w:val="ContentsH2"/>
-      </w:pPr>
-      <w:r>
-        <w:t>Tables can introduce unnecessary complexity</w:t>
-      </w:r>
-    </w:p>
-    <w:p>
-      <w:pPr>
-        <w:pStyle w:val="ContentsH1"/>
-      </w:pPr>
-      <w:r>
-        <w:t>Exploring Alternative Data Stores</w:t>
-      </w:r>
-    </w:p>
-    <w:p>
-      <w:pPr>
-        <w:pStyle w:val="ContentsH2"/>
-      </w:pPr>
-      <w:r>
-        <w:t>Survey of core SQL alternatives, identifying strengths and uses each in context</w:t>
-      </w:r>
-    </w:p>
-    <w:p>
-      <w:pPr>
-        <w:pStyle w:val="ContentsH1"/>
-      </w:pPr>
-      <w:r>
-        <w:t xml:space="preserve"> USE CASE: "Have we seen this IP address?"</w:t>
-      </w:r>
-    </w:p>
-    <w:p>
-      <w:pPr>
-        <w:pStyle w:val="ContentsH2"/>
-      </w:pPr>
-      <w:r>
-        <w:t xml:space="preserve"> - </w:t>
-      </w:r>
-      <w:proofErr w:type="gramStart"/>
-      <w:r>
-        <w:t>practical</w:t>
-      </w:r>
-      <w:proofErr w:type="gramEnd"/>
-      <w:r>
-        <w:t xml:space="preserve"> example of how a traditional </w:t>
-      </w:r>
-      <w:r>
-        <w:t>monolithic</w:t>
-      </w:r>
-      <w:r>
-        <w:t xml:space="preserve"> approach can hinder use of critical threat intelligence and how re-thinking how you intake, crunch and store data can open up new possibilities</w:t>
-      </w:r>
-    </w:p>
-    <w:p>
-      <w:pPr>
-        <w:pStyle w:val="ContentsAbstract"/>
-      </w:pPr>
-      <w:r>
-        <w:t>WEB CONTENT: sample code for the use case</w:t>
-      </w:r>
-    </w:p>
-    <w:p>
-      <w:pPr>
-        <w:pStyle w:val="ContentsChapterTitle"/>
-      </w:pPr>
-      <w:r>
-        <w:t xml:space="preserve">Chapter </w:t>
-      </w:r>
-      <w:r>
-        <w:t>9</w:t>
-      </w:r>
-      <w:r>
-        <w:t>: Having The Machine Learn For You</w:t>
-      </w:r>
-    </w:p>
-    <w:p>
-      <w:pPr>
-        <w:pStyle w:val="ContentsH1"/>
-      </w:pPr>
-      <w:r>
-        <w:t xml:space="preserve"> De-mystifying Machine Learning</w:t>
-      </w:r>
-    </w:p>
-    <w:p>
-      <w:pPr>
-        <w:pStyle w:val="ContentsH2"/>
-      </w:pPr>
-      <w:r>
-        <w:t xml:space="preserve"> - Will discuss the surprisingly straightforward underpinnings of ML and setup the rest of the chapter</w:t>
-      </w:r>
-    </w:p>
-    <w:p>
-      <w:pPr>
-        <w:pStyle w:val="ContentsH1"/>
-      </w:pPr>
-      <w:r>
-        <w:t xml:space="preserve"> Understanding The Security Potential of ML</w:t>
-      </w:r>
-    </w:p>
-    <w:p>
-      <w:pPr>
-        <w:pStyle w:val="ContentsH1"/>
-      </w:pPr>
-      <w:r>
-        <w:t xml:space="preserve"> Unsupervised Learning: Clustering Host Activity</w:t>
-      </w:r>
-    </w:p>
-    <w:p>
-      <w:pPr>
-        <w:pStyle w:val="ContentsH2"/>
-      </w:pPr>
-      <w:r>
-        <w:t xml:space="preserve"> - Applying MDS, KNN &amp; K-Means techniques to security data</w:t>
-      </w:r>
-    </w:p>
-    <w:p>
-      <w:pPr>
-        <w:pStyle w:val="ContentsH2"/>
-      </w:pPr>
-      <w:r>
-        <w:t xml:space="preserve"> - USE CASE: Predicting potential rogue </w:t>
-      </w:r>
-      <w:proofErr w:type="spellStart"/>
-      <w:r>
-        <w:t>behaviour</w:t>
-      </w:r>
-      <w:proofErr w:type="spellEnd"/>
-      <w:r>
-        <w:t xml:space="preserve"> with security data</w:t>
-      </w:r>
-    </w:p>
-    <w:p>
-      <w:pPr>
-        <w:pStyle w:val="ContentsH1"/>
-      </w:pPr>
-      <w:r>
-        <w:t xml:space="preserve"> Supervised Learning: Classifying Host Activity</w:t>
-      </w:r>
-    </w:p>
-    <w:p>
-      <w:pPr>
-        <w:pStyle w:val="ContentsH2"/>
-      </w:pPr>
-      <w:r>
-        <w:t xml:space="preserve"> - Using logistic regression / random forests to detect network intrusions</w:t>
-      </w:r>
-    </w:p>
-    <w:p>
-      <w:pPr>
-        <w:pStyle w:val="ContentsChapterTitle"/>
-      </w:pPr>
-      <w:proofErr w:type="gramStart"/>
-      <w:r>
-        <w:t>Chapter :</w:t>
-      </w:r>
-      <w:proofErr w:type="gramEnd"/>
-      <w:r>
-        <w:t xml:space="preserve"> Building Dynamic Security Dashboards</w:t>
+        <w:t>10</w:t>
+      </w:r>
+      <w:r>
+        <w:t>: Building Dynamic Security Dashboards</w:t>
+      </w:r>
+      <w:r>
+        <w:t xml:space="preserve"> (Bob)</w:t>
       </w:r>
     </w:p>
     <w:p>
@@ -1557,13 +1579,17 @@
       <w:pPr>
         <w:pStyle w:val="ContentsChapterTitle"/>
       </w:pPr>
-      <w:proofErr w:type="gramStart"/>
-      <w:r>
-        <w:t>Chapter :</w:t>
-      </w:r>
-      <w:proofErr w:type="gramEnd"/>
-      <w:r>
-        <w:t xml:space="preserve"> Keeping It Simple</w:t>
+      <w:r>
+        <w:t xml:space="preserve">Chapter </w:t>
+      </w:r>
+      <w:r>
+        <w:t>11</w:t>
+      </w:r>
+      <w:r>
+        <w:t>: Keeping It Simple</w:t>
+      </w:r>
+      <w:r>
+        <w:t xml:space="preserve"> (Bob/Jay)</w:t>
       </w:r>
     </w:p>
     <w:p>

</xml_diff>